<commit_message>
Literature up to 2015.
</commit_message>
<xml_diff>
--- a/Literature/literature_immd.docx
+++ b/Literature/literature_immd.docx
@@ -1182,6 +1182,7 @@
         <w:rPr>
           <w:b/>
         </w:rPr>
+        <w:lastRenderedPageBreak/>
         <w:t xml:space="preserve">Farina, F., Rossi, D., </w:t>
       </w:r>
       <w:proofErr w:type="spellStart"/>
@@ -1735,6 +1736,7 @@
         <w:rPr>
           <w:b/>
         </w:rPr>
+        <w:lastRenderedPageBreak/>
         <w:t>Tenconi</w:t>
       </w:r>
       <w:proofErr w:type="spellEnd"/>
@@ -2133,6 +2135,7 @@
         <w:pStyle w:val="Heading1"/>
       </w:pPr>
       <w:r>
+        <w:lastRenderedPageBreak/>
         <w:t>2014</w:t>
       </w:r>
     </w:p>
@@ -2621,351 +2624,364 @@
       </w:r>
     </w:p>
     <w:p>
-      <w:r>
-        <w:rPr>
-          <w:b/>
-        </w:rPr>
-        <w:lastRenderedPageBreak/>
-        <w:t>J. Wang, Y. Li, and Y. Han,</w:t>
-      </w:r>
-      <w:r>
-        <w:t xml:space="preserve"> "</w:t>
-      </w:r>
-      <w:r>
-        <w:rPr>
-          <w:b/>
-        </w:rPr>
-        <w:t xml:space="preserve">Integrated modular motor drive design with GaN power FETs," in IEEE Transactions on Industry Applica- </w:t>
-      </w:r>
-      <w:proofErr w:type="spellStart"/>
-      <w:r>
-        <w:rPr>
-          <w:b/>
-        </w:rPr>
-        <w:t>tions</w:t>
-      </w:r>
-      <w:proofErr w:type="spellEnd"/>
-      <w:r>
-        <w:t xml:space="preserve">, vol. 51, no. 4, Jul.-Aug., </w:t>
-      </w:r>
-      <w:r>
-        <w:rPr>
-          <w:b/>
-        </w:rPr>
-        <w:t>2015</w:t>
-      </w:r>
-      <w:r>
-        <w:t>, pp. 3198-3207.</w:t>
-      </w:r>
-    </w:p>
-    <w:p>
-      <w:pPr>
-        <w:pStyle w:val="NormalWeb"/>
-      </w:pPr>
-      <w:proofErr w:type="spellStart"/>
-      <w:r>
-        <w:rPr>
-          <w:b/>
-        </w:rPr>
-        <w:t>Doktora</w:t>
-      </w:r>
-      <w:proofErr w:type="spellEnd"/>
-      <w:r>
-        <w:rPr>
-          <w:b/>
-        </w:rPr>
-        <w:t xml:space="preserve"> </w:t>
-      </w:r>
-      <w:proofErr w:type="spellStart"/>
-      <w:r>
-        <w:rPr>
-          <w:b/>
-        </w:rPr>
-        <w:t>tezi</w:t>
-      </w:r>
-      <w:proofErr w:type="spellEnd"/>
-      <w:r>
-        <w:rPr>
-          <w:b/>
-        </w:rPr>
-        <w:t>.</w:t>
-      </w:r>
-      <w:r>
-        <w:t xml:space="preserve"> </w:t>
-      </w:r>
-      <w:r>
-        <w:rPr>
-          <w:b/>
-        </w:rPr>
-        <w:t>Wang, J. (2015).</w:t>
-      </w:r>
-      <w:r>
-        <w:t xml:space="preserve"> Design of Multilevel Integrated Modular Motor Drive with Gallium Nitride Power Devices. </w:t>
-      </w:r>
-      <w:r>
-        <w:rPr>
-          <w:i/>
-          <w:iCs/>
-        </w:rPr>
-        <w:t>Thesis</w:t>
-      </w:r>
-      <w:r>
-        <w:t>.</w:t>
-      </w:r>
-    </w:p>
-    <w:p>
-      <w:pPr>
-        <w:pStyle w:val="NormalWeb"/>
-      </w:pPr>
-      <w:r>
-        <w:t xml:space="preserve">Lambert, S. M., </w:t>
-      </w:r>
-      <w:proofErr w:type="spellStart"/>
-      <w:r>
-        <w:t>Mecrow</w:t>
-      </w:r>
-      <w:proofErr w:type="spellEnd"/>
-      <w:r>
-        <w:t xml:space="preserve">, B. C., </w:t>
-      </w:r>
-      <w:proofErr w:type="spellStart"/>
-      <w:r>
-        <w:t>Abebe</w:t>
-      </w:r>
-      <w:proofErr w:type="spellEnd"/>
-      <w:r>
-        <w:t xml:space="preserve">, R., </w:t>
-      </w:r>
-      <w:proofErr w:type="spellStart"/>
-      <w:r>
-        <w:t>Vakil</w:t>
-      </w:r>
-      <w:proofErr w:type="spellEnd"/>
-      <w:r>
-        <w:t xml:space="preserve">, G., &amp; Johnson, C. M. (2015). Integrated Drives for Transport - A Review of the Enabling Thermal Management Technology. In </w:t>
-      </w:r>
-      <w:r>
-        <w:rPr>
-          <w:i/>
-          <w:iCs/>
-        </w:rPr>
-        <w:t>2015 IEEE Vehicle Power and Propulsion Conference (VPPC)</w:t>
-      </w:r>
-      <w:r>
-        <w:t xml:space="preserve"> (pp. 1–6). IEEE. </w:t>
-      </w:r>
-    </w:p>
-    <w:p>
-      <w:pPr>
-        <w:pStyle w:val="NormalWeb"/>
-      </w:pPr>
-      <w:r>
-        <w:t xml:space="preserve">Lambert, S. M., </w:t>
-      </w:r>
-      <w:proofErr w:type="spellStart"/>
-      <w:r>
-        <w:t>Mecrow</w:t>
-      </w:r>
-      <w:proofErr w:type="spellEnd"/>
-      <w:r>
-        <w:t xml:space="preserve">, B. C., </w:t>
-      </w:r>
-      <w:proofErr w:type="spellStart"/>
-      <w:r>
-        <w:t>Abebe</w:t>
-      </w:r>
-      <w:proofErr w:type="spellEnd"/>
-      <w:r>
-        <w:t xml:space="preserve">, R., </w:t>
-      </w:r>
-      <w:proofErr w:type="spellStart"/>
-      <w:r>
-        <w:t>Vakil</w:t>
-      </w:r>
-      <w:proofErr w:type="spellEnd"/>
-      <w:r>
-        <w:t xml:space="preserve">, G., &amp; Johnson, C. M. (2015). Integrated Drives for Transport - A Review of the Enabling Electronics Technology. </w:t>
-      </w:r>
-      <w:r>
-        <w:rPr>
-          <w:i/>
-          <w:iCs/>
-        </w:rPr>
-        <w:t>IEEE Vehicle Power and Propulsion Conference</w:t>
-      </w:r>
-      <w:r>
-        <w:t xml:space="preserve">, 1–6. </w:t>
-      </w:r>
-    </w:p>
-    <w:p>
-      <w:pPr>
-        <w:pStyle w:val="NormalWeb"/>
-      </w:pPr>
-      <w:proofErr w:type="spellStart"/>
-      <w:r>
-        <w:rPr>
-          <w:b/>
-        </w:rPr>
-        <w:t>Galassini</w:t>
-      </w:r>
-      <w:proofErr w:type="spellEnd"/>
-      <w:r>
-        <w:rPr>
-          <w:b/>
-        </w:rPr>
-        <w:t>, A.,</w:t>
-      </w:r>
-      <w:r>
-        <w:t xml:space="preserve"> </w:t>
-      </w:r>
-      <w:proofErr w:type="spellStart"/>
-      <w:r>
-        <w:t>Costabeber</w:t>
-      </w:r>
-      <w:proofErr w:type="spellEnd"/>
-      <w:r>
-        <w:t xml:space="preserve">, A., </w:t>
-      </w:r>
-      <w:proofErr w:type="spellStart"/>
-      <w:r>
-        <w:t>Gerada</w:t>
-      </w:r>
-      <w:proofErr w:type="spellEnd"/>
-      <w:r>
-        <w:t xml:space="preserve">, C., </w:t>
-      </w:r>
-      <w:proofErr w:type="spellStart"/>
-      <w:r>
-        <w:t>Buticchi</w:t>
-      </w:r>
-      <w:proofErr w:type="spellEnd"/>
-      <w:r>
-        <w:t xml:space="preserve">, G., &amp; </w:t>
-      </w:r>
-      <w:proofErr w:type="spellStart"/>
-      <w:r>
-        <w:t>Barater</w:t>
-      </w:r>
-      <w:proofErr w:type="spellEnd"/>
-      <w:r>
-        <w:t>, D. (</w:t>
-      </w:r>
-      <w:r>
-        <w:rPr>
-          <w:b/>
-        </w:rPr>
-        <w:t>2015</w:t>
-      </w:r>
-      <w:r>
-        <w:t xml:space="preserve">). </w:t>
-      </w:r>
-      <w:r>
-        <w:rPr>
-          <w:b/>
-        </w:rPr>
-        <w:t>State space model of a modular speed-drooped system for high reliability integrated modular motor drives.</w:t>
-      </w:r>
-      <w:r>
-        <w:t xml:space="preserve"> </w:t>
-      </w:r>
-      <w:r>
-        <w:rPr>
-          <w:i/>
-          <w:iCs/>
-        </w:rPr>
-        <w:t>Electrical Systems for Aircraft, Railway and Ship Propulsion, ESARS</w:t>
-      </w:r>
-      <w:r>
-        <w:t xml:space="preserve">, </w:t>
-      </w:r>
-      <w:r>
-        <w:rPr>
-          <w:i/>
-          <w:iCs/>
-        </w:rPr>
-        <w:t>2015</w:t>
-      </w:r>
-      <w:r>
-        <w:t>–</w:t>
-      </w:r>
-      <w:r>
-        <w:rPr>
-          <w:i/>
-          <w:iCs/>
-        </w:rPr>
-        <w:t>May</w:t>
-      </w:r>
-      <w:r>
-        <w:t>.</w:t>
-      </w:r>
-    </w:p>
-    <w:p>
-      <w:pPr>
-        <w:pStyle w:val="NormalWeb"/>
-      </w:pPr>
-      <w:proofErr w:type="spellStart"/>
-      <w:r>
-        <w:rPr>
-          <w:b/>
-        </w:rPr>
-        <w:t>Galassini</w:t>
-      </w:r>
-      <w:proofErr w:type="spellEnd"/>
-      <w:r>
-        <w:rPr>
-          <w:b/>
-        </w:rPr>
-        <w:t>,</w:t>
-      </w:r>
-      <w:r>
-        <w:t xml:space="preserve"> A., </w:t>
-      </w:r>
-      <w:proofErr w:type="spellStart"/>
-      <w:r>
-        <w:t>Costabeber</w:t>
-      </w:r>
-      <w:proofErr w:type="spellEnd"/>
-      <w:r>
-        <w:t xml:space="preserve">, A., &amp; </w:t>
-      </w:r>
-      <w:proofErr w:type="spellStart"/>
-      <w:r>
-        <w:t>Gerada</w:t>
-      </w:r>
-      <w:proofErr w:type="spellEnd"/>
-      <w:r>
-        <w:t>, C. (</w:t>
-      </w:r>
-      <w:r>
-        <w:rPr>
-          <w:b/>
-        </w:rPr>
-        <w:t>2015</w:t>
-      </w:r>
-      <w:r>
-        <w:t xml:space="preserve">). </w:t>
-      </w:r>
-      <w:r>
-        <w:rPr>
-          <w:b/>
-        </w:rPr>
-        <w:t>Speed droop control of integrated modular motor drives</w:t>
-      </w:r>
-      <w:r>
-        <w:t xml:space="preserve">. In </w:t>
-      </w:r>
-      <w:r>
-        <w:rPr>
-          <w:i/>
-          <w:iCs/>
-        </w:rPr>
-        <w:t>IECON 2015 - 41st Annual Conference of the IEEE Industrial Electronics Society</w:t>
-      </w:r>
-      <w:r>
-        <w:t xml:space="preserve"> (pp. 003271–003276). IEEE.</w:t>
-      </w:r>
       <w:bookmarkStart w:id="0" w:name="_GoBack"/>
       <w:bookmarkEnd w:id="0"/>
+      <w:r>
+        <w:rPr>
+          <w:b/>
+          <w:highlight w:val="yellow"/>
+        </w:rPr>
+        <w:t>J. Wang, Y. Li, and Y. Han,</w:t>
+      </w:r>
+      <w:r>
+        <w:rPr>
+          <w:highlight w:val="yellow"/>
+        </w:rPr>
+        <w:t xml:space="preserve"> "</w:t>
+      </w:r>
+      <w:r>
+        <w:rPr>
+          <w:b/>
+          <w:highlight w:val="yellow"/>
+        </w:rPr>
+        <w:t xml:space="preserve">Integrated modular motor drive design with GaN power FETs," in IEEE Transactions on Industry Applica- </w:t>
+      </w:r>
+      <w:proofErr w:type="spellStart"/>
+      <w:r>
+        <w:rPr>
+          <w:b/>
+          <w:highlight w:val="yellow"/>
+        </w:rPr>
+        <w:t>tions</w:t>
+      </w:r>
+      <w:proofErr w:type="spellEnd"/>
+      <w:r>
+        <w:rPr>
+          <w:highlight w:val="yellow"/>
+        </w:rPr>
+        <w:t xml:space="preserve">, vol. 51, no. 4, Jul.-Aug., </w:t>
+      </w:r>
+      <w:r>
+        <w:rPr>
+          <w:b/>
+          <w:highlight w:val="yellow"/>
+        </w:rPr>
+        <w:t>2015</w:t>
+      </w:r>
+      <w:r>
+        <w:rPr>
+          <w:highlight w:val="yellow"/>
+        </w:rPr>
+        <w:t>, pp. 3198-3207.</w:t>
+      </w:r>
+    </w:p>
+    <w:p>
+      <w:pPr>
+        <w:pStyle w:val="NormalWeb"/>
+      </w:pPr>
+      <w:proofErr w:type="spellStart"/>
+      <w:r>
+        <w:rPr>
+          <w:b/>
+        </w:rPr>
+        <w:t>Doktora</w:t>
+      </w:r>
+      <w:proofErr w:type="spellEnd"/>
+      <w:r>
+        <w:rPr>
+          <w:b/>
+        </w:rPr>
+        <w:t xml:space="preserve"> </w:t>
+      </w:r>
+      <w:proofErr w:type="spellStart"/>
+      <w:r>
+        <w:rPr>
+          <w:b/>
+        </w:rPr>
+        <w:t>tezi</w:t>
+      </w:r>
+      <w:proofErr w:type="spellEnd"/>
+      <w:r>
+        <w:rPr>
+          <w:b/>
+        </w:rPr>
+        <w:t>.</w:t>
+      </w:r>
+      <w:r>
+        <w:t xml:space="preserve"> </w:t>
+      </w:r>
+      <w:r>
+        <w:rPr>
+          <w:b/>
+        </w:rPr>
+        <w:t>Wang, J. (2015).</w:t>
+      </w:r>
+      <w:r>
+        <w:t xml:space="preserve"> Design of Multilevel Integrated Modular Motor Drive with Gallium Nitride Power Devices. </w:t>
+      </w:r>
+      <w:r>
+        <w:rPr>
+          <w:i/>
+          <w:iCs/>
+        </w:rPr>
+        <w:t>Thesis</w:t>
+      </w:r>
+      <w:r>
+        <w:t>.</w:t>
+      </w:r>
+    </w:p>
+    <w:p>
+      <w:pPr>
+        <w:pStyle w:val="NormalWeb"/>
+      </w:pPr>
+      <w:r>
+        <w:lastRenderedPageBreak/>
+        <w:t xml:space="preserve">Lambert, S. M., </w:t>
+      </w:r>
+      <w:proofErr w:type="spellStart"/>
+      <w:r>
+        <w:t>Mecrow</w:t>
+      </w:r>
+      <w:proofErr w:type="spellEnd"/>
+      <w:r>
+        <w:t xml:space="preserve">, B. C., </w:t>
+      </w:r>
+      <w:proofErr w:type="spellStart"/>
+      <w:r>
+        <w:t>Abebe</w:t>
+      </w:r>
+      <w:proofErr w:type="spellEnd"/>
+      <w:r>
+        <w:t xml:space="preserve">, R., </w:t>
+      </w:r>
+      <w:proofErr w:type="spellStart"/>
+      <w:r>
+        <w:t>Vakil</w:t>
+      </w:r>
+      <w:proofErr w:type="spellEnd"/>
+      <w:r>
+        <w:t xml:space="preserve">, G., &amp; Johnson, C. M. (2015). Integrated Drives for Transport - A Review of the Enabling Thermal Management Technology. In </w:t>
+      </w:r>
+      <w:r>
+        <w:rPr>
+          <w:i/>
+          <w:iCs/>
+        </w:rPr>
+        <w:t>2015 IEEE Vehicle Power and Propulsion Conference (VPPC)</w:t>
+      </w:r>
+      <w:r>
+        <w:t xml:space="preserve"> (pp. 1–6). IEEE. </w:t>
+      </w:r>
+    </w:p>
+    <w:p>
+      <w:pPr>
+        <w:pStyle w:val="NormalWeb"/>
+      </w:pPr>
+      <w:r>
+        <w:t xml:space="preserve">Lambert, S. M., </w:t>
+      </w:r>
+      <w:proofErr w:type="spellStart"/>
+      <w:r>
+        <w:t>Mecrow</w:t>
+      </w:r>
+      <w:proofErr w:type="spellEnd"/>
+      <w:r>
+        <w:t xml:space="preserve">, B. C., </w:t>
+      </w:r>
+      <w:proofErr w:type="spellStart"/>
+      <w:r>
+        <w:t>Abebe</w:t>
+      </w:r>
+      <w:proofErr w:type="spellEnd"/>
+      <w:r>
+        <w:t xml:space="preserve">, R., </w:t>
+      </w:r>
+      <w:proofErr w:type="spellStart"/>
+      <w:r>
+        <w:t>Vakil</w:t>
+      </w:r>
+      <w:proofErr w:type="spellEnd"/>
+      <w:r>
+        <w:t xml:space="preserve">, G., &amp; Johnson, C. M. (2015). Integrated Drives for Transport - A Review of the Enabling Electronics Technology. </w:t>
+      </w:r>
+      <w:r>
+        <w:rPr>
+          <w:i/>
+          <w:iCs/>
+        </w:rPr>
+        <w:t>IEEE Vehicle Power and Propulsion Conference</w:t>
+      </w:r>
+      <w:r>
+        <w:t xml:space="preserve">, 1–6. </w:t>
+      </w:r>
+    </w:p>
+    <w:p>
+      <w:pPr>
+        <w:pStyle w:val="NormalWeb"/>
+      </w:pPr>
+      <w:proofErr w:type="spellStart"/>
+      <w:r>
+        <w:rPr>
+          <w:b/>
+        </w:rPr>
+        <w:t>Galassini</w:t>
+      </w:r>
+      <w:proofErr w:type="spellEnd"/>
+      <w:r>
+        <w:rPr>
+          <w:b/>
+        </w:rPr>
+        <w:t>, A.,</w:t>
+      </w:r>
+      <w:r>
+        <w:t xml:space="preserve"> </w:t>
+      </w:r>
+      <w:proofErr w:type="spellStart"/>
+      <w:r>
+        <w:t>Costabeber</w:t>
+      </w:r>
+      <w:proofErr w:type="spellEnd"/>
+      <w:r>
+        <w:t xml:space="preserve">, A., </w:t>
+      </w:r>
+      <w:proofErr w:type="spellStart"/>
+      <w:r>
+        <w:t>Gerada</w:t>
+      </w:r>
+      <w:proofErr w:type="spellEnd"/>
+      <w:r>
+        <w:t xml:space="preserve">, C., </w:t>
+      </w:r>
+      <w:proofErr w:type="spellStart"/>
+      <w:r>
+        <w:t>Buticchi</w:t>
+      </w:r>
+      <w:proofErr w:type="spellEnd"/>
+      <w:r>
+        <w:t xml:space="preserve">, G., &amp; </w:t>
+      </w:r>
+      <w:proofErr w:type="spellStart"/>
+      <w:r>
+        <w:t>Barater</w:t>
+      </w:r>
+      <w:proofErr w:type="spellEnd"/>
+      <w:r>
+        <w:t>, D. (</w:t>
+      </w:r>
+      <w:r>
+        <w:rPr>
+          <w:b/>
+        </w:rPr>
+        <w:t>2015</w:t>
+      </w:r>
+      <w:r>
+        <w:t xml:space="preserve">). </w:t>
+      </w:r>
+      <w:r>
+        <w:rPr>
+          <w:b/>
+        </w:rPr>
+        <w:t>State space model of a modular speed-drooped system for high reliability integrated modular motor drives.</w:t>
+      </w:r>
+      <w:r>
+        <w:t xml:space="preserve"> </w:t>
+      </w:r>
+      <w:r>
+        <w:rPr>
+          <w:i/>
+          <w:iCs/>
+        </w:rPr>
+        <w:t>Electrical Systems for Aircraft, Railway and Ship Propulsion, ESARS</w:t>
+      </w:r>
+      <w:r>
+        <w:t xml:space="preserve">, </w:t>
+      </w:r>
+      <w:r>
+        <w:rPr>
+          <w:i/>
+          <w:iCs/>
+        </w:rPr>
+        <w:t>2015</w:t>
+      </w:r>
+      <w:r>
+        <w:t>–</w:t>
+      </w:r>
+      <w:r>
+        <w:rPr>
+          <w:i/>
+          <w:iCs/>
+        </w:rPr>
+        <w:t>May</w:t>
+      </w:r>
+      <w:r>
+        <w:t>.</w:t>
+      </w:r>
+    </w:p>
+    <w:p>
+      <w:pPr>
+        <w:pStyle w:val="NormalWeb"/>
+      </w:pPr>
+      <w:proofErr w:type="spellStart"/>
+      <w:r>
+        <w:rPr>
+          <w:b/>
+        </w:rPr>
+        <w:t>Galassini</w:t>
+      </w:r>
+      <w:proofErr w:type="spellEnd"/>
+      <w:r>
+        <w:rPr>
+          <w:b/>
+        </w:rPr>
+        <w:t>,</w:t>
+      </w:r>
+      <w:r>
+        <w:t xml:space="preserve"> A., </w:t>
+      </w:r>
+      <w:proofErr w:type="spellStart"/>
+      <w:r>
+        <w:t>Costabeber</w:t>
+      </w:r>
+      <w:proofErr w:type="spellEnd"/>
+      <w:r>
+        <w:t xml:space="preserve">, A., &amp; </w:t>
+      </w:r>
+      <w:proofErr w:type="spellStart"/>
+      <w:r>
+        <w:t>Gerada</w:t>
+      </w:r>
+      <w:proofErr w:type="spellEnd"/>
+      <w:r>
+        <w:t>, C. (</w:t>
+      </w:r>
+      <w:r>
+        <w:rPr>
+          <w:b/>
+        </w:rPr>
+        <w:t>2015</w:t>
+      </w:r>
+      <w:r>
+        <w:t xml:space="preserve">). </w:t>
+      </w:r>
+      <w:r>
+        <w:rPr>
+          <w:b/>
+        </w:rPr>
+        <w:t>Speed droop control of integrated modular motor drives</w:t>
+      </w:r>
+      <w:r>
+        <w:t xml:space="preserve">. In </w:t>
+      </w:r>
+      <w:r>
+        <w:rPr>
+          <w:i/>
+          <w:iCs/>
+        </w:rPr>
+        <w:t>IECON 2015 - 41st Annual Conference of the IEEE Industrial Electronics Society</w:t>
+      </w:r>
+      <w:r>
+        <w:t xml:space="preserve"> (pp. 003271–003276). IEEE.</w:t>
+      </w:r>
     </w:p>
     <w:p>
       <w:pPr>
@@ -3294,76 +3310,76 @@
         <w:rPr>
           <w:b/>
         </w:rPr>
+        <w:t xml:space="preserve">Thesis, Doctoral. HUI </w:t>
+      </w:r>
+      <w:proofErr w:type="gramStart"/>
+      <w:r>
+        <w:rPr>
+          <w:b/>
+        </w:rPr>
+        <w:t>ZHANG ,</w:t>
+      </w:r>
+      <w:proofErr w:type="gramEnd"/>
+      <w:r>
+        <w:rPr>
+          <w:b/>
+        </w:rPr>
+        <w:t xml:space="preserve"> (2017). </w:t>
+      </w:r>
+      <w:r>
+        <w:rPr>
+          <w:b/>
+          <w:i/>
+          <w:iCs/>
+        </w:rPr>
+        <w:t>On Electric Machinery for Integrated Motor Drives in Automotive Applications</w:t>
+      </w:r>
+      <w:r>
+        <w:rPr>
+          <w:b/>
+        </w:rPr>
+        <w:t>.</w:t>
+      </w:r>
+    </w:p>
+    <w:p>
+      <w:pPr>
+        <w:pStyle w:val="NormalWeb"/>
+      </w:pPr>
+      <w:proofErr w:type="spellStart"/>
+      <w:r>
+        <w:t>Jahns</w:t>
+      </w:r>
+      <w:proofErr w:type="spellEnd"/>
+      <w:r>
+        <w:t xml:space="preserve">, T. M. (2017). The Past, Present, and Future of Power Electronics Integration Technology in Motor Drives. </w:t>
+      </w:r>
+      <w:r>
+        <w:rPr>
+          <w:i/>
+          <w:iCs/>
+        </w:rPr>
+        <w:t>CPSS Transactions on Power Electronics and Applications</w:t>
+      </w:r>
+      <w:r>
+        <w:t xml:space="preserve">, </w:t>
+      </w:r>
+      <w:r>
+        <w:rPr>
+          <w:i/>
+          <w:iCs/>
+        </w:rPr>
+        <w:t>2</w:t>
+      </w:r>
+      <w:r>
+        <w:t>(3), 197–216.</w:t>
+      </w:r>
+    </w:p>
+    <w:p>
+      <w:pPr>
+        <w:pStyle w:val="NormalWeb"/>
+      </w:pPr>
+      <w:r>
         <w:lastRenderedPageBreak/>
-        <w:t xml:space="preserve">Thesis, Doctoral. HUI </w:t>
-      </w:r>
-      <w:proofErr w:type="gramStart"/>
-      <w:r>
-        <w:rPr>
-          <w:b/>
-        </w:rPr>
-        <w:t>ZHANG ,</w:t>
-      </w:r>
-      <w:proofErr w:type="gramEnd"/>
-      <w:r>
-        <w:rPr>
-          <w:b/>
-        </w:rPr>
-        <w:t xml:space="preserve"> (2017). </w:t>
-      </w:r>
-      <w:r>
-        <w:rPr>
-          <w:b/>
-          <w:i/>
-          <w:iCs/>
-        </w:rPr>
-        <w:t>On Electric Machinery for Integrated Motor Drives in Automotive Applications</w:t>
-      </w:r>
-      <w:r>
-        <w:rPr>
-          <w:b/>
-        </w:rPr>
-        <w:t>.</w:t>
-      </w:r>
-    </w:p>
-    <w:p>
-      <w:pPr>
-        <w:pStyle w:val="NormalWeb"/>
-      </w:pPr>
-      <w:proofErr w:type="spellStart"/>
-      <w:r>
-        <w:t>Jahns</w:t>
-      </w:r>
-      <w:proofErr w:type="spellEnd"/>
-      <w:r>
-        <w:t xml:space="preserve">, T. M. (2017). The Past, Present, and Future of Power Electronics Integration Technology in Motor Drives. </w:t>
-      </w:r>
-      <w:r>
-        <w:rPr>
-          <w:i/>
-          <w:iCs/>
-        </w:rPr>
-        <w:t>CPSS Transactions on Power Electronics and Applications</w:t>
-      </w:r>
-      <w:r>
-        <w:t xml:space="preserve">, </w:t>
-      </w:r>
-      <w:r>
-        <w:rPr>
-          <w:i/>
-          <w:iCs/>
-        </w:rPr>
-        <w:t>2</w:t>
-      </w:r>
-      <w:r>
-        <w:t>(3), 197–216.</w:t>
-      </w:r>
-    </w:p>
-    <w:p>
-      <w:pPr>
-        <w:pStyle w:val="NormalWeb"/>
-      </w:pPr>
-      <w:r>
         <w:t xml:space="preserve">Lee, W., Li, S., Han, D., </w:t>
       </w:r>
       <w:proofErr w:type="spellStart"/>

</xml_diff>

<commit_message>
Makale PEMC ve literatür çalışmaları.
</commit_message>
<xml_diff>
--- a/Literature/literature_immd.docx
+++ b/Literature/literature_immd.docx
@@ -1182,7 +1182,6 @@
         <w:rPr>
           <w:b/>
         </w:rPr>
-        <w:lastRenderedPageBreak/>
         <w:t xml:space="preserve">Farina, F., Rossi, D., </w:t>
       </w:r>
       <w:proofErr w:type="spellStart"/>
@@ -1736,7 +1735,6 @@
         <w:rPr>
           <w:b/>
         </w:rPr>
-        <w:lastRenderedPageBreak/>
         <w:t>Tenconi</w:t>
       </w:r>
       <w:proofErr w:type="spellEnd"/>
@@ -2135,7 +2133,6 @@
         <w:pStyle w:val="Heading1"/>
       </w:pPr>
       <w:r>
-        <w:lastRenderedPageBreak/>
         <w:t>2014</w:t>
       </w:r>
     </w:p>
@@ -2341,10 +2338,12 @@
       <w:pPr>
         <w:pStyle w:val="Heading1"/>
       </w:pPr>
+      <w:bookmarkStart w:id="0" w:name="_GoBack"/>
       <w:r>
         <w:t>2015</w:t>
       </w:r>
     </w:p>
+    <w:bookmarkEnd w:id="0"/>
     <w:p>
       <w:pPr>
         <w:pStyle w:val="NormalWeb"/>
@@ -2624,25 +2623,18 @@
       </w:r>
     </w:p>
     <w:p>
-      <w:bookmarkStart w:id="0" w:name="_GoBack"/>
-      <w:bookmarkEnd w:id="0"/>
-      <w:r>
-        <w:rPr>
-          <w:b/>
-          <w:highlight w:val="yellow"/>
+      <w:r>
+        <w:rPr>
+          <w:b/>
         </w:rPr>
         <w:t>J. Wang, Y. Li, and Y. Han,</w:t>
       </w:r>
       <w:r>
-        <w:rPr>
-          <w:highlight w:val="yellow"/>
-        </w:rPr>
         <w:t xml:space="preserve"> "</w:t>
       </w:r>
       <w:r>
         <w:rPr>
           <w:b/>
-          <w:highlight w:val="yellow"/>
         </w:rPr>
         <w:t xml:space="preserve">Integrated modular motor drive design with GaN power FETs," in IEEE Transactions on Industry Applica- </w:t>
       </w:r>
@@ -2650,28 +2642,20 @@
       <w:r>
         <w:rPr>
           <w:b/>
-          <w:highlight w:val="yellow"/>
         </w:rPr>
         <w:t>tions</w:t>
       </w:r>
       <w:proofErr w:type="spellEnd"/>
       <w:r>
-        <w:rPr>
-          <w:highlight w:val="yellow"/>
-        </w:rPr>
         <w:t xml:space="preserve">, vol. 51, no. 4, Jul.-Aug., </w:t>
       </w:r>
       <w:r>
         <w:rPr>
           <w:b/>
-          <w:highlight w:val="yellow"/>
         </w:rPr>
         <w:t>2015</w:t>
       </w:r>
       <w:r>
-        <w:rPr>
-          <w:highlight w:val="yellow"/>
-        </w:rPr>
         <w:t>, pp. 3198-3207.</w:t>
       </w:r>
     </w:p>
@@ -2735,7 +2719,6 @@
         <w:pStyle w:val="NormalWeb"/>
       </w:pPr>
       <w:r>
-        <w:lastRenderedPageBreak/>
         <w:t xml:space="preserve">Lambert, S. M., </w:t>
       </w:r>
       <w:proofErr w:type="spellStart"/>
@@ -2985,6 +2968,93 @@
     </w:p>
     <w:p>
       <w:pPr>
+        <w:spacing w:before="100" w:beforeAutospacing="1" w:after="100" w:afterAutospacing="1" w:line="240" w:lineRule="auto"/>
+        <w:rPr>
+          <w:rFonts w:ascii="Times New Roman" w:eastAsia="Times New Roman" w:hAnsi="Times New Roman" w:cs="Times New Roman"/>
+          <w:sz w:val="24"/>
+          <w:szCs w:val="24"/>
+        </w:rPr>
+      </w:pPr>
+      <w:proofErr w:type="spellStart"/>
+      <w:r>
+        <w:rPr>
+          <w:rFonts w:ascii="Times New Roman" w:eastAsia="Times New Roman" w:hAnsi="Times New Roman" w:cs="Times New Roman"/>
+          <w:sz w:val="24"/>
+          <w:szCs w:val="24"/>
+        </w:rPr>
+        <w:t>Jin</w:t>
+      </w:r>
+      <w:proofErr w:type="spellEnd"/>
+      <w:r>
+        <w:rPr>
+          <w:rFonts w:ascii="Times New Roman" w:eastAsia="Times New Roman" w:hAnsi="Times New Roman" w:cs="Times New Roman"/>
+          <w:sz w:val="24"/>
+          <w:szCs w:val="24"/>
+        </w:rPr>
+        <w:t xml:space="preserve">, L., </w:t>
+      </w:r>
+      <w:proofErr w:type="spellStart"/>
+      <w:r>
+        <w:rPr>
+          <w:rFonts w:ascii="Times New Roman" w:eastAsia="Times New Roman" w:hAnsi="Times New Roman" w:cs="Times New Roman"/>
+          <w:sz w:val="24"/>
+          <w:szCs w:val="24"/>
+        </w:rPr>
+        <w:t>Norrga</w:t>
+      </w:r>
+      <w:proofErr w:type="spellEnd"/>
+      <w:r>
+        <w:rPr>
+          <w:rFonts w:ascii="Times New Roman" w:eastAsia="Times New Roman" w:hAnsi="Times New Roman" w:cs="Times New Roman"/>
+          <w:sz w:val="24"/>
+          <w:szCs w:val="24"/>
+        </w:rPr>
+        <w:t xml:space="preserve">, S., Zhang, H., &amp; </w:t>
+      </w:r>
+      <w:proofErr w:type="spellStart"/>
+      <w:r>
+        <w:rPr>
+          <w:rFonts w:ascii="Times New Roman" w:eastAsia="Times New Roman" w:hAnsi="Times New Roman" w:cs="Times New Roman"/>
+          <w:sz w:val="24"/>
+          <w:szCs w:val="24"/>
+        </w:rPr>
+        <w:t>Wallmark</w:t>
+      </w:r>
+      <w:proofErr w:type="spellEnd"/>
+      <w:r>
+        <w:rPr>
+          <w:rFonts w:ascii="Times New Roman" w:eastAsia="Times New Roman" w:hAnsi="Times New Roman" w:cs="Times New Roman"/>
+          <w:sz w:val="24"/>
+          <w:szCs w:val="24"/>
+        </w:rPr>
+        <w:t xml:space="preserve">, O. (2015). Evaluation of a multiphase drive system in EV and HEV applications. </w:t>
+      </w:r>
+      <w:r>
+        <w:rPr>
+          <w:rFonts w:ascii="Times New Roman" w:eastAsia="Times New Roman" w:hAnsi="Times New Roman" w:cs="Times New Roman"/>
+          <w:i/>
+          <w:iCs/>
+          <w:sz w:val="24"/>
+          <w:szCs w:val="24"/>
+        </w:rPr>
+        <w:t>Proceedings - 2015 IEEE International Electric Machines and Drives Conference, IEMDC 2015</w:t>
+      </w:r>
+      <w:r>
+        <w:rPr>
+          <w:rFonts w:ascii="Times New Roman" w:eastAsia="Times New Roman" w:hAnsi="Times New Roman" w:cs="Times New Roman"/>
+          <w:sz w:val="24"/>
+          <w:szCs w:val="24"/>
+        </w:rPr>
+        <w:t>, 941–945. http://doi.org/10.1109/IEMDC.2015.7409174</w:t>
+      </w:r>
+    </w:p>
+    <w:p>
+      <w:pPr>
+        <w:pStyle w:val="NormalWeb"/>
+      </w:pPr>
+    </w:p>
+    <w:p>
+      <w:pPr>
         <w:pStyle w:val="Heading1"/>
       </w:pPr>
       <w:r>
@@ -3301,43 +3371,26 @@
     <w:p>
       <w:pPr>
         <w:pStyle w:val="NormalWeb"/>
-        <w:ind w:left="480" w:hanging="480"/>
-        <w:rPr>
-          <w:b/>
-        </w:rPr>
-      </w:pPr>
-      <w:r>
-        <w:rPr>
-          <w:b/>
-        </w:rPr>
+      </w:pPr>
+      <w:r>
         <w:t xml:space="preserve">Thesis, Doctoral. HUI </w:t>
       </w:r>
       <w:proofErr w:type="gramStart"/>
       <w:r>
-        <w:rPr>
-          <w:b/>
-        </w:rPr>
         <w:t>ZHANG ,</w:t>
       </w:r>
       <w:proofErr w:type="gramEnd"/>
       <w:r>
-        <w:rPr>
-          <w:b/>
-        </w:rPr>
         <w:t xml:space="preserve"> (2017). </w:t>
       </w:r>
       <w:r>
         <w:rPr>
-          <w:b/>
           <w:i/>
           <w:iCs/>
         </w:rPr>
         <w:t>On Electric Machinery for Integrated Motor Drives in Automotive Applications</w:t>
       </w:r>
       <w:r>
-        <w:rPr>
-          <w:b/>
-        </w:rPr>
         <w:t>.</w:t>
       </w:r>
     </w:p>
@@ -3379,7 +3432,6 @@
         <w:pStyle w:val="NormalWeb"/>
       </w:pPr>
       <w:r>
-        <w:lastRenderedPageBreak/>
         <w:t xml:space="preserve">Lee, W., Li, S., Han, D., </w:t>
       </w:r>
       <w:proofErr w:type="spellStart"/>
@@ -3477,7 +3529,6 @@
     <w:p>
       <w:pPr>
         <w:pStyle w:val="NormalWeb"/>
-        <w:ind w:left="480" w:hanging="480"/>
       </w:pPr>
       <w:proofErr w:type="spellStart"/>
       <w:r>
@@ -3526,10 +3577,258 @@
     <w:p/>
     <w:p/>
     <w:p>
-      <w:r>
-        <w:t>.</w:t>
-      </w:r>
-    </w:p>
+      <w:pPr>
+        <w:rPr>
+          <w:rStyle w:val="subtitle"/>
+        </w:rPr>
+      </w:pPr>
+      <w:r>
+        <w:rPr>
+          <w:rStyle w:val="subtitle"/>
+        </w:rPr>
+        <w:br w:type="page"/>
+      </w:r>
+    </w:p>
+    <w:p>
+      <w:pPr>
+        <w:rPr>
+          <w:b/>
+        </w:rPr>
+      </w:pPr>
+      <w:r>
+        <w:rPr>
+          <w:rStyle w:val="subtitle"/>
+          <w:b/>
+        </w:rPr>
+        <w:t xml:space="preserve">Comparison and Evaluation of Modular Integrated Electric Drives for Automotive Traction </w:t>
+      </w:r>
+      <w:r>
+        <w:rPr>
+          <w:rStyle w:val="subtitle"/>
+          <w:b/>
+        </w:rPr>
+        <w:t>A</w:t>
+      </w:r>
+      <w:r>
+        <w:rPr>
+          <w:rStyle w:val="subtitle"/>
+          <w:b/>
+        </w:rPr>
+        <w:t>pplications</w:t>
+      </w:r>
+    </w:p>
+    <w:p>
+      <w:pPr>
+        <w:pStyle w:val="Heading3"/>
+      </w:pPr>
+      <w:proofErr w:type="spellStart"/>
+      <w:r>
+        <w:t>Jin</w:t>
+      </w:r>
+      <w:proofErr w:type="spellEnd"/>
+      <w:r>
+        <w:t xml:space="preserve">, </w:t>
+      </w:r>
+      <w:proofErr w:type="spellStart"/>
+      <w:r>
+        <w:t>Lebing</w:t>
+      </w:r>
+      <w:proofErr w:type="spellEnd"/>
+      <w:r>
+        <w:t xml:space="preserve"> </w:t>
+      </w:r>
+    </w:p>
+    <w:p>
+      <w:r>
+        <w:rPr>
+          <w:rStyle w:val="organisation"/>
+        </w:rPr>
+        <w:t xml:space="preserve">KTH, School of Electrical Engineering (EES), Electric power and energy systems. (power electronics)ORCID </w:t>
+      </w:r>
+      <w:proofErr w:type="spellStart"/>
+      <w:r>
+        <w:rPr>
+          <w:rStyle w:val="organisation"/>
+        </w:rPr>
+        <w:t>iD</w:t>
+      </w:r>
+      <w:proofErr w:type="spellEnd"/>
+      <w:r>
+        <w:rPr>
+          <w:rStyle w:val="organisation"/>
+        </w:rPr>
+        <w:t>:</w:t>
+      </w:r>
+      <w:hyperlink r:id="rId11" w:tgtFrame="_blank" w:tooltip="ORCID iD" w:history="1">
+        <w:r>
+          <w:rPr>
+            <w:rStyle w:val="Hyperlink"/>
+          </w:rPr>
+          <w:t xml:space="preserve"> 0000-0002-6633-8384</w:t>
+        </w:r>
+      </w:hyperlink>
+    </w:p>
+    <w:p>
+      <w:pPr>
+        <w:pStyle w:val="Heading3"/>
+      </w:pPr>
+      <w:r>
+        <w:t xml:space="preserve">Zhang, Hui </w:t>
+      </w:r>
+    </w:p>
+    <w:p>
+      <w:r>
+        <w:rPr>
+          <w:rStyle w:val="organisation"/>
+        </w:rPr>
+        <w:t xml:space="preserve">KTH, School of Electrical Engineering (EES), Electric power and energy </w:t>
+      </w:r>
+      <w:proofErr w:type="spellStart"/>
+      <w:r>
+        <w:rPr>
+          <w:rStyle w:val="organisation"/>
+        </w:rPr>
+        <w:t>systems.ORCID</w:t>
+      </w:r>
+      <w:proofErr w:type="spellEnd"/>
+      <w:r>
+        <w:rPr>
+          <w:rStyle w:val="organisation"/>
+        </w:rPr>
+        <w:t xml:space="preserve"> </w:t>
+      </w:r>
+      <w:proofErr w:type="spellStart"/>
+      <w:r>
+        <w:rPr>
+          <w:rStyle w:val="organisation"/>
+        </w:rPr>
+        <w:t>iD</w:t>
+      </w:r>
+      <w:proofErr w:type="spellEnd"/>
+      <w:r>
+        <w:rPr>
+          <w:rStyle w:val="organisation"/>
+        </w:rPr>
+        <w:t>:</w:t>
+      </w:r>
+      <w:hyperlink r:id="rId12" w:tgtFrame="_blank" w:tooltip="ORCID iD" w:history="1">
+        <w:r>
+          <w:rPr>
+            <w:rStyle w:val="Hyperlink"/>
+          </w:rPr>
+          <w:t xml:space="preserve"> 0000-0002-4534-921X</w:t>
+        </w:r>
+      </w:hyperlink>
+    </w:p>
+    <w:p>
+      <w:pPr>
+        <w:pStyle w:val="Heading3"/>
+      </w:pPr>
+      <w:proofErr w:type="spellStart"/>
+      <w:r>
+        <w:t>Wallmark</w:t>
+      </w:r>
+      <w:proofErr w:type="spellEnd"/>
+      <w:r>
+        <w:t xml:space="preserve">, Oskar </w:t>
+      </w:r>
+    </w:p>
+    <w:p>
+      <w:r>
+        <w:rPr>
+          <w:rStyle w:val="organisation"/>
+        </w:rPr>
+        <w:t xml:space="preserve">KTH, School of Electrical Engineering (EES), Electric power and energy </w:t>
+      </w:r>
+      <w:proofErr w:type="spellStart"/>
+      <w:r>
+        <w:rPr>
+          <w:rStyle w:val="organisation"/>
+        </w:rPr>
+        <w:t>systems.ORCID</w:t>
+      </w:r>
+      <w:proofErr w:type="spellEnd"/>
+      <w:r>
+        <w:rPr>
+          <w:rStyle w:val="organisation"/>
+        </w:rPr>
+        <w:t xml:space="preserve"> </w:t>
+      </w:r>
+      <w:proofErr w:type="spellStart"/>
+      <w:r>
+        <w:rPr>
+          <w:rStyle w:val="organisation"/>
+        </w:rPr>
+        <w:t>iD</w:t>
+      </w:r>
+      <w:proofErr w:type="spellEnd"/>
+      <w:r>
+        <w:rPr>
+          <w:rStyle w:val="organisation"/>
+        </w:rPr>
+        <w:t>:</w:t>
+      </w:r>
+      <w:hyperlink r:id="rId13" w:tgtFrame="_blank" w:tooltip="ORCID iD" w:history="1">
+        <w:r>
+          <w:rPr>
+            <w:rStyle w:val="Hyperlink"/>
+          </w:rPr>
+          <w:t xml:space="preserve"> 0000-0002-6283-7661</w:t>
+        </w:r>
+      </w:hyperlink>
+    </w:p>
+    <w:p>
+      <w:pPr>
+        <w:pStyle w:val="Heading3"/>
+      </w:pPr>
+      <w:proofErr w:type="spellStart"/>
+      <w:r>
+        <w:t>Norrga</w:t>
+      </w:r>
+      <w:proofErr w:type="spellEnd"/>
+      <w:r>
+        <w:t xml:space="preserve">, </w:t>
+      </w:r>
+      <w:proofErr w:type="spellStart"/>
+      <w:r>
+        <w:t>Staffan</w:t>
+      </w:r>
+      <w:proofErr w:type="spellEnd"/>
+      <w:r>
+        <w:t xml:space="preserve"> </w:t>
+      </w:r>
+    </w:p>
+    <w:p>
+      <w:r>
+        <w:rPr>
+          <w:rStyle w:val="organisation"/>
+        </w:rPr>
+        <w:t xml:space="preserve">KTH, School of Electrical Engineering (EES), Electric power and energy systems. (power electronics)ORCID </w:t>
+      </w:r>
+      <w:proofErr w:type="spellStart"/>
+      <w:r>
+        <w:rPr>
+          <w:rStyle w:val="organisation"/>
+        </w:rPr>
+        <w:t>iD</w:t>
+      </w:r>
+      <w:proofErr w:type="spellEnd"/>
+      <w:r>
+        <w:rPr>
+          <w:rStyle w:val="organisation"/>
+        </w:rPr>
+        <w:t>:</w:t>
+      </w:r>
+      <w:hyperlink r:id="rId14" w:tgtFrame="_blank" w:tooltip="ORCID iD" w:history="1">
+        <w:r>
+          <w:rPr>
+            <w:rStyle w:val="Hyperlink"/>
+          </w:rPr>
+          <w:t xml:space="preserve"> 0000-0002-8565-4753</w:t>
+        </w:r>
+      </w:hyperlink>
+    </w:p>
+    <w:p/>
     <w:p/>
     <w:p/>
     <w:p/>
@@ -4058,6 +4357,29 @@
       <w:szCs w:val="32"/>
     </w:rPr>
   </w:style>
+  <w:style w:type="paragraph" w:styleId="Heading3">
+    <w:name w:val="heading 3"/>
+    <w:basedOn w:val="Normal"/>
+    <w:next w:val="Normal"/>
+    <w:link w:val="Heading3Char"/>
+    <w:uiPriority w:val="9"/>
+    <w:semiHidden/>
+    <w:unhideWhenUsed/>
+    <w:qFormat/>
+    <w:rsid w:val="007940B9"/>
+    <w:pPr>
+      <w:keepNext/>
+      <w:keepLines/>
+      <w:spacing w:before="40" w:after="0"/>
+      <w:outlineLvl w:val="2"/>
+    </w:pPr>
+    <w:rPr>
+      <w:rFonts w:asciiTheme="majorHAnsi" w:eastAsiaTheme="majorEastAsia" w:hAnsiTheme="majorHAnsi" w:cstheme="majorBidi"/>
+      <w:color w:val="1F4D78" w:themeColor="accent1" w:themeShade="7F"/>
+      <w:sz w:val="24"/>
+      <w:szCs w:val="24"/>
+    </w:rPr>
+  </w:style>
   <w:style w:type="character" w:default="1" w:styleId="DefaultParagraphFont">
     <w:name w:val="Default Paragraph Font"/>
     <w:uiPriority w:val="1"/>
@@ -4149,6 +4471,65 @@
     <w:rPr>
       <w:color w:val="0563C1" w:themeColor="hyperlink"/>
       <w:u w:val="single"/>
+    </w:rPr>
+  </w:style>
+  <w:style w:type="character" w:customStyle="1" w:styleId="Heading3Char">
+    <w:name w:val="Heading 3 Char"/>
+    <w:basedOn w:val="DefaultParagraphFont"/>
+    <w:link w:val="Heading3"/>
+    <w:uiPriority w:val="9"/>
+    <w:semiHidden/>
+    <w:rsid w:val="007940B9"/>
+    <w:rPr>
+      <w:rFonts w:asciiTheme="majorHAnsi" w:eastAsiaTheme="majorEastAsia" w:hAnsiTheme="majorHAnsi" w:cstheme="majorBidi"/>
+      <w:color w:val="1F4D78" w:themeColor="accent1" w:themeShade="7F"/>
+      <w:sz w:val="24"/>
+      <w:szCs w:val="24"/>
+    </w:rPr>
+  </w:style>
+  <w:style w:type="character" w:customStyle="1" w:styleId="subtitle">
+    <w:name w:val="subtitle"/>
+    <w:basedOn w:val="DefaultParagraphFont"/>
+    <w:rsid w:val="007940B9"/>
+  </w:style>
+  <w:style w:type="character" w:customStyle="1" w:styleId="organisation">
+    <w:name w:val="organisation"/>
+    <w:basedOn w:val="DefaultParagraphFont"/>
+    <w:rsid w:val="007940B9"/>
+  </w:style>
+  <w:style w:type="character" w:customStyle="1" w:styleId="singlerow">
+    <w:name w:val="singlerow"/>
+    <w:basedOn w:val="DefaultParagraphFont"/>
+    <w:rsid w:val="007940B9"/>
+  </w:style>
+  <w:style w:type="paragraph" w:styleId="BalloonText">
+    <w:name w:val="Balloon Text"/>
+    <w:basedOn w:val="Normal"/>
+    <w:link w:val="BalloonTextChar"/>
+    <w:uiPriority w:val="99"/>
+    <w:semiHidden/>
+    <w:unhideWhenUsed/>
+    <w:rsid w:val="006C2C7E"/>
+    <w:pPr>
+      <w:spacing w:after="0" w:line="240" w:lineRule="auto"/>
+    </w:pPr>
+    <w:rPr>
+      <w:rFonts w:ascii="Segoe UI" w:hAnsi="Segoe UI" w:cs="Segoe UI"/>
+      <w:sz w:val="18"/>
+      <w:szCs w:val="18"/>
+    </w:rPr>
+  </w:style>
+  <w:style w:type="character" w:customStyle="1" w:styleId="BalloonTextChar">
+    <w:name w:val="Balloon Text Char"/>
+    <w:basedOn w:val="DefaultParagraphFont"/>
+    <w:link w:val="BalloonText"/>
+    <w:uiPriority w:val="99"/>
+    <w:semiHidden/>
+    <w:rsid w:val="006C2C7E"/>
+    <w:rPr>
+      <w:rFonts w:ascii="Segoe UI" w:hAnsi="Segoe UI" w:cs="Segoe UI"/>
+      <w:sz w:val="18"/>
+      <w:szCs w:val="18"/>
     </w:rPr>
   </w:style>
 </w:styles>

</xml_diff>